<commit_message>
Updated to include modifying dictionary offline.
git-svn-id: http://pzapr.googlecode.com/svn@58 5f64c388-b88e-07c2-f792-380a126569ba
</commit_message>
<xml_diff>
--- a/trunk/doc/2011-04-04; Project Checkpoint; PZAPR; CSCI5576 - High Perf Sci Computing.docx
+++ b/trunk/doc/2011-04-04; Project Checkpoint; PZAPR; CSCI5576 - High Perf Sci Computing.docx
@@ -75,23 +75,13 @@
           <w:szCs w:val="24"/>
         </w:rPr>
       </w:pPr>
-      <w:proofErr w:type="spellStart"/>
-      <w:r>
-        <w:rPr>
-          <w:rFonts w:ascii="Times New Roman" w:hAnsi="Times New Roman" w:cs="Times New Roman"/>
-          <w:sz w:val="24"/>
-          <w:szCs w:val="24"/>
-        </w:rPr>
-        <w:t>CSCI5576</w:t>
-      </w:r>
-      <w:proofErr w:type="spellEnd"/>
-      <w:r>
-        <w:rPr>
-          <w:rFonts w:ascii="Times New Roman" w:hAnsi="Times New Roman" w:cs="Times New Roman"/>
-          <w:sz w:val="24"/>
-          <w:szCs w:val="24"/>
-        </w:rPr>
-        <w:t xml:space="preserve"> – High </w:t>
+      <w:r>
+        <w:rPr>
+          <w:rFonts w:ascii="Times New Roman" w:hAnsi="Times New Roman" w:cs="Times New Roman"/>
+          <w:sz w:val="24"/>
+          <w:szCs w:val="24"/>
+        </w:rPr>
+        <w:t xml:space="preserve">CSCI5576 – High </w:t>
       </w:r>
       <w:proofErr w:type="spellStart"/>
       <w:r>
@@ -219,29 +209,7 @@
           <w:sz w:val="24"/>
           <w:szCs w:val="24"/>
         </w:rPr>
-        <w:t xml:space="preserve"> – Parallel Zip Archive Password Recovery (P-</w:t>
-      </w:r>
-      <w:proofErr w:type="spellStart"/>
-      <w:r>
-        <w:rPr>
-          <w:rFonts w:ascii="Times New Roman" w:hAnsi="Times New Roman" w:cs="Times New Roman"/>
-          <w:b/>
-          <w:bCs/>
-          <w:sz w:val="24"/>
-          <w:szCs w:val="24"/>
-        </w:rPr>
-        <w:t>ZAPR</w:t>
-      </w:r>
-      <w:proofErr w:type="spellEnd"/>
-      <w:r>
-        <w:rPr>
-          <w:rFonts w:ascii="Times New Roman" w:hAnsi="Times New Roman" w:cs="Times New Roman"/>
-          <w:b/>
-          <w:bCs/>
-          <w:sz w:val="24"/>
-          <w:szCs w:val="24"/>
-        </w:rPr>
-        <w:t>)</w:t>
+        <w:t xml:space="preserve"> – Parallel Zip Archive Password Recovery (P-ZAPR)</w:t>
       </w:r>
     </w:p>
     <w:p>
@@ -785,6 +753,27 @@
           <w:szCs w:val="24"/>
         </w:rPr>
         <w:t xml:space="preserve"> more password guesses would be made on the fly.</w:t>
+      </w:r>
+    </w:p>
+    <w:p>
+      <w:pPr>
+        <w:autoSpaceDE w:val="0"/>
+        <w:autoSpaceDN w:val="0"/>
+        <w:adjustRightInd w:val="0"/>
+        <w:spacing w:after="0" w:line="480" w:lineRule="auto"/>
+        <w:rPr>
+          <w:rFonts w:ascii="Times New Roman" w:hAnsi="Times New Roman" w:cs="Times New Roman"/>
+          <w:sz w:val="24"/>
+          <w:szCs w:val="24"/>
+        </w:rPr>
+      </w:pPr>
+      <w:r>
+        <w:rPr>
+          <w:rFonts w:ascii="Times New Roman" w:hAnsi="Times New Roman" w:cs="Times New Roman"/>
+          <w:sz w:val="24"/>
+          <w:szCs w:val="24"/>
+        </w:rPr>
+        <w:t xml:space="preserve">I will also consider using tools like ‘John the ripper’ for modifying password dictionary offline and compare this approach with the previous one to see if there are any benefits with the previous approach. </w:t>
       </w:r>
     </w:p>
     <w:p>
@@ -1784,7 +1773,7 @@
 </file>
 
 <file path=customXml/itemProps1.xml><?xml version="1.0" encoding="utf-8"?>
-<ds:datastoreItem xmlns:ds="http://schemas.openxmlformats.org/officeDocument/2006/customXml" ds:itemID="{BC566C3B-E107-43A3-88E3-BC372713A139}">
+<ds:datastoreItem xmlns:ds="http://schemas.openxmlformats.org/officeDocument/2006/customXml" ds:itemID="{9912D8AC-F516-40E5-815C-E05133457CC6}">
   <ds:schemaRefs>
     <ds:schemaRef ds:uri="http://schemas.openxmlformats.org/officeDocument/2006/bibliography"/>
   </ds:schemaRefs>

</xml_diff>